<commit_message>
clase 4 del 3
</commit_message>
<xml_diff>
--- a/Legislación/Apunte Legislación.docx
+++ b/Legislación/Apunte Legislación.docx
@@ -20,6 +20,20 @@
           <w:szCs w:val="32"/>
         </w:rPr>
         <w:t>Fuentes del Derecho</w:t>
+      </w:r>
+    </w:p>
+    <w:p>
+      <w:pPr>
+        <w:rPr>
+          <w:rFonts w:ascii="Play" w:eastAsia="Play" w:hAnsi="Play" w:cs="Play"/>
+          <w:b/>
+          <w:sz w:val="32"/>
+          <w:szCs w:val="32"/>
+          <w:u w:val="single"/>
+        </w:rPr>
+      </w:pPr>
+      <w:r>
+        <w:t>Están en el artículo 1 del código civil y comercial.</w:t>
       </w:r>
     </w:p>
     <w:p>
@@ -176,15 +190,7 @@
     </w:p>
     <w:p>
       <w:r>
-        <w:t xml:space="preserve">Si pasan estas etapas, es ley </w:t>
-      </w:r>
-      <w:proofErr w:type="gramStart"/>
-      <w:r>
-        <w:t>wachita!!!.</w:t>
-      </w:r>
-      <w:proofErr w:type="gramEnd"/>
-      <w:r>
-        <w:t xml:space="preserve"> Nunca una ley puede tener efectos retroactivos, por el principio de inseguridad jurídica. </w:t>
+        <w:t xml:space="preserve">Si pasan estas etapas, es ley wachita!!!. Nunca una ley puede tener efectos retroactivos, por el principio de inseguridad jurídica. </w:t>
       </w:r>
     </w:p>
     <w:p>
@@ -233,77 +239,66 @@
         </w:rPr>
       </w:pPr>
       <w:r>
-        <w:t xml:space="preserve">La costumbre como fuente del derecho, tiene que ver con la propia conducta de la comunidad, no hay algo escrito, es la conducta que se lleva a través del tiempo (ejemplo: levantar la mano al ofertar en un remate). Antes, tenía </w:t>
-      </w:r>
-      <w:proofErr w:type="spellStart"/>
-      <w:r>
-        <w:t>mas</w:t>
-      </w:r>
-      <w:proofErr w:type="spellEnd"/>
-      <w:r>
-        <w:t xml:space="preserve"> jerarquía la costumbre que la ley. no basta con que sea constante. </w:t>
+        <w:t xml:space="preserve">La costumbre como fuente del derecho, tiene que ver con la propia conducta de la comunidad, no hay algo escrito, es la conducta que se lleva a través del tiempo (ejemplo: levantar la mano al ofertar en un remate). Antes, tenía mas jerarquía la costumbre que la ley. no basta con que sea constante. </w:t>
       </w:r>
       <w:r>
         <w:rPr>
           <w:highlight w:val="yellow"/>
         </w:rPr>
-        <w:t xml:space="preserve">Hay un segundo factor para que la costumbre sea </w:t>
-      </w:r>
-      <w:proofErr w:type="spellStart"/>
+        <w:t>Hay un segundo factor para que la costumbre sea tenída en cuenta por el ámbito jurídico: el psicologico. Debe existir un consenso social en el que esa determinada forma de actuar  se crea genuinamente correcta. Sin ese convencimiento, queda reducida a un uso o práctica. La costumbre puede: suplir vacíos legales, ir de acuerdo a la ley o ir contra la ley (está última no es considerada por nuestro sistema)</w:t>
+      </w:r>
+    </w:p>
+    <w:p/>
+    <w:p>
+      <w:pPr>
+        <w:rPr>
+          <w:b/>
+        </w:rPr>
+      </w:pPr>
+      <w:r>
+        <w:rPr>
+          <w:b/>
+        </w:rPr>
+        <w:t>Jurisprudencia</w:t>
+      </w:r>
+    </w:p>
+    <w:p>
+      <w:r>
+        <w:t xml:space="preserve">Reiteración de fallos de los tribunales que resuelven una cuestión con similar criterio, se pueden usar fallos precedentes para nuevos fallos. </w:t>
+      </w:r>
       <w:r>
         <w:rPr>
           <w:highlight w:val="yellow"/>
         </w:rPr>
-        <w:t>tenída</w:t>
-      </w:r>
-      <w:proofErr w:type="spellEnd"/>
+        <w:t xml:space="preserve">También es jurisprudencia el fallo del </w:t>
+      </w:r>
       <w:r>
         <w:rPr>
           <w:highlight w:val="yellow"/>
         </w:rPr>
-        <w:t xml:space="preserve"> en cuenta por el ámbito jurídico: el </w:t>
-      </w:r>
-      <w:proofErr w:type="spellStart"/>
+        <w:lastRenderedPageBreak/>
+        <w:t xml:space="preserve">tribunal supremo (corte suprema) que al ser la última instancia, tiene carácter de </w:t>
+      </w:r>
       <w:r>
         <w:rPr>
           <w:highlight w:val="yellow"/>
         </w:rPr>
-        <w:t>psicologico</w:t>
-      </w:r>
-      <w:proofErr w:type="spellEnd"/>
+        <w:t>decisión</w:t>
+      </w:r>
       <w:r>
         <w:rPr>
           <w:highlight w:val="yellow"/>
         </w:rPr>
-        <w:t xml:space="preserve">. Debe existir un consenso social en el que esa determinada forma de </w:t>
-      </w:r>
-      <w:proofErr w:type="gramStart"/>
-      <w:r>
-        <w:rPr>
-          <w:highlight w:val="yellow"/>
-        </w:rPr>
-        <w:t>actuar  se</w:t>
-      </w:r>
-      <w:proofErr w:type="gramEnd"/>
-      <w:r>
-        <w:rPr>
-          <w:highlight w:val="yellow"/>
-        </w:rPr>
-        <w:t xml:space="preserve"> crea genuinamente correcta. Sin ese convencimiento, queda reducida a un uso o práctica. La costumbre puede: suplir vacíos legales, ir </w:t>
-      </w:r>
-      <w:proofErr w:type="gramStart"/>
-      <w:r>
-        <w:rPr>
-          <w:highlight w:val="yellow"/>
-        </w:rPr>
-        <w:t>de acuerdo a</w:t>
-      </w:r>
-      <w:proofErr w:type="gramEnd"/>
-      <w:r>
-        <w:rPr>
-          <w:highlight w:val="yellow"/>
-        </w:rPr>
-        <w:t xml:space="preserve"> la ley o ir contra la ley (está última no es considerada por nuestro sistema)</w:t>
+        <w:t xml:space="preserve"> final y debe ser tomada tipo como “palabra mayor”.</w:t>
+      </w:r>
+      <w:r>
+        <w:t xml:space="preserve"> (primero está la ley, luego la jurisprudencia). (Madison vs. Marbury en </w:t>
+      </w:r>
+      <w:r>
+        <w:t>derecho anglosajón</w:t>
+      </w:r>
+      <w:r>
+        <w:t>).</w:t>
       </w:r>
     </w:p>
     <w:p/>
@@ -311,63 +306,7 @@
       <w:pPr>
         <w:rPr>
           <w:b/>
-        </w:rPr>
-      </w:pPr>
-      <w:r>
-        <w:rPr>
-          <w:b/>
-        </w:rPr>
-        <w:t>Jurisprudencia</w:t>
-      </w:r>
-    </w:p>
-    <w:p>
-      <w:r>
-        <w:t xml:space="preserve">Reiteración de fallos de los tribunales que resuelven una cuestión con similar criterio, se pueden usar fallos precedentes para nuevos fallos. </w:t>
-      </w:r>
-      <w:r>
-        <w:rPr>
-          <w:highlight w:val="yellow"/>
-        </w:rPr>
-        <w:t xml:space="preserve">También es jurisprudencia el fallo del tribunal supremo (corte suprema) </w:t>
-      </w:r>
-      <w:proofErr w:type="gramStart"/>
-      <w:r>
-        <w:rPr>
-          <w:highlight w:val="yellow"/>
-        </w:rPr>
-        <w:t>que</w:t>
-      </w:r>
-      <w:proofErr w:type="gramEnd"/>
-      <w:r>
-        <w:rPr>
-          <w:highlight w:val="yellow"/>
-        </w:rPr>
-        <w:t xml:space="preserve"> al ser la última instancia, tiene carácter de </w:t>
-      </w:r>
-      <w:proofErr w:type="spellStart"/>
-      <w:r>
-        <w:rPr>
-          <w:highlight w:val="yellow"/>
-        </w:rPr>
-        <w:lastRenderedPageBreak/>
-        <w:t>descicion</w:t>
-      </w:r>
-      <w:proofErr w:type="spellEnd"/>
-      <w:r>
-        <w:rPr>
-          <w:highlight w:val="yellow"/>
-        </w:rPr>
-        <w:t xml:space="preserve"> final y debe ser tomada tipo como “palabra mayor”.</w:t>
-      </w:r>
-      <w:r>
-        <w:t xml:space="preserve"> (primero está la ley, luego la jurisprudencia). (Madison vs. Marbury en USA).</w:t>
-      </w:r>
-    </w:p>
-    <w:p/>
-    <w:p>
-      <w:pPr>
-        <w:rPr>
-          <w:b/>
+          <w:u w:val="single"/>
         </w:rPr>
       </w:pPr>
       <w:r>
@@ -419,17 +358,314 @@
       </w:r>
     </w:p>
     <w:p>
-      <w:pPr>
+      <w:r>
+        <w:t>O</w:t>
+      </w:r>
+    </w:p>
+    <w:p>
+      <w:pPr>
+        <w:jc w:val="center"/>
         <w:rPr>
           <w:b/>
           <w:sz w:val="32"/>
           <w:szCs w:val="32"/>
-          <w:u w:val="single"/>
-        </w:rPr>
-      </w:pPr>
-      <w:r>
-        <w:t>O</w:t>
-      </w:r>
+        </w:rPr>
+      </w:pPr>
+      <w:r>
+        <w:rPr>
+          <w:b/>
+          <w:sz w:val="32"/>
+          <w:szCs w:val="32"/>
+        </w:rPr>
+        <w:t>D</w:t>
+      </w:r>
+      <w:r>
+        <w:rPr>
+          <w:b/>
+          <w:sz w:val="32"/>
+          <w:szCs w:val="32"/>
+        </w:rPr>
+        <w:t>erecho</w:t>
+      </w:r>
+      <w:r>
+        <w:rPr>
+          <w:b/>
+          <w:sz w:val="32"/>
+          <w:szCs w:val="32"/>
+        </w:rPr>
+        <w:t xml:space="preserve"> Constitucional</w:t>
+      </w:r>
+    </w:p>
+    <w:p>
+      <w:r>
+        <w:t xml:space="preserve">Conjuntos de normas que regulan la conducta humana, que establece la </w:t>
+      </w:r>
+      <w:r>
+        <w:rPr>
+          <w:b/>
+          <w:bCs/>
+        </w:rPr>
+        <w:t>organización del estado</w:t>
+      </w:r>
+      <w:r>
+        <w:t xml:space="preserve"> y los </w:t>
+      </w:r>
+      <w:r>
+        <w:rPr>
+          <w:b/>
+          <w:bCs/>
+        </w:rPr>
+        <w:t>derechos fundamentales</w:t>
+      </w:r>
+      <w:r>
+        <w:t xml:space="preserve">. Normas </w:t>
+      </w:r>
+      <w:r>
+        <w:rPr>
+          <w:b/>
+          <w:bCs/>
+        </w:rPr>
+        <w:t>imperativas</w:t>
+      </w:r>
+      <w:r>
+        <w:t xml:space="preserve"> (obligatorias), </w:t>
+      </w:r>
+      <w:r>
+        <w:rPr>
+          <w:b/>
+          <w:bCs/>
+        </w:rPr>
+        <w:t>operativas</w:t>
+      </w:r>
+      <w:r>
+        <w:t xml:space="preserve"> (sin una ley que lo reglamente, puedo hacer uso de los derechos) y </w:t>
+      </w:r>
+      <w:r>
+        <w:rPr>
+          <w:b/>
+          <w:bCs/>
+        </w:rPr>
+        <w:t>supremas</w:t>
+      </w:r>
+      <w:r>
+        <w:t>.</w:t>
+      </w:r>
+    </w:p>
+    <w:p/>
+    <w:p>
+      <w:r>
+        <w:t xml:space="preserve">Sistema republicano (el poder se divide en 3 poderes: ejecutivo </w:t>
+      </w:r>
+      <w:r>
+        <w:rPr>
+          <w:i/>
+          <w:iCs/>
+          <w:color w:val="7F7F7F" w:themeColor="text1" w:themeTint="80"/>
+        </w:rPr>
+        <w:t>lleva a cabo</w:t>
+      </w:r>
+      <w:r>
+        <w:t xml:space="preserve">, legislativo </w:t>
+      </w:r>
+      <w:r>
+        <w:rPr>
+          <w:i/>
+          <w:iCs/>
+          <w:color w:val="595959" w:themeColor="text1" w:themeTint="A6"/>
+        </w:rPr>
+        <w:t>dicta normas</w:t>
+      </w:r>
+      <w:r>
+        <w:rPr>
+          <w:color w:val="595959" w:themeColor="text1" w:themeTint="A6"/>
+        </w:rPr>
+        <w:t xml:space="preserve"> </w:t>
+      </w:r>
+      <w:r>
+        <w:t xml:space="preserve">y judicial </w:t>
+      </w:r>
+      <w:r>
+        <w:rPr>
+          <w:i/>
+          <w:iCs/>
+          <w:color w:val="595959" w:themeColor="text1" w:themeTint="A6"/>
+        </w:rPr>
+        <w:t>administra la justicia</w:t>
+      </w:r>
+      <w:r>
+        <w:rPr>
+          <w:color w:val="595959" w:themeColor="text1" w:themeTint="A6"/>
+        </w:rPr>
+        <w:t xml:space="preserve">. </w:t>
+      </w:r>
+      <w:r>
+        <w:t>Igualdad ante la ley.</w:t>
+      </w:r>
+      <w:r>
+        <w:t xml:space="preserve">) </w:t>
+      </w:r>
+      <w:r>
+        <w:t>representativo</w:t>
+      </w:r>
+      <w:r>
+        <w:t xml:space="preserve"> (el pueblo elige) y federal</w:t>
+      </w:r>
+      <w:r>
+        <w:t xml:space="preserve"> (cada provincia dicta sus propias normas pero no en contra de las normas de la nación, nación es soberana, provincias autónomas que reconocen el poder superior que es la nación)</w:t>
+      </w:r>
+      <w:r>
+        <w:t>.</w:t>
+      </w:r>
+    </w:p>
+    <w:p>
+      <w:pPr>
+        <w:jc w:val="center"/>
+        <w:rPr>
+          <w:b/>
+          <w:sz w:val="32"/>
+          <w:szCs w:val="32"/>
+        </w:rPr>
+      </w:pPr>
+      <w:r>
+        <w:rPr>
+          <w:b/>
+          <w:sz w:val="32"/>
+          <w:szCs w:val="32"/>
+        </w:rPr>
+        <w:t>Poderes</w:t>
+      </w:r>
+    </w:p>
+    <w:p>
+      <w:pPr>
+        <w:rPr>
+          <w:b/>
+        </w:rPr>
+      </w:pPr>
+      <w:r>
+        <w:rPr>
+          <w:b/>
+        </w:rPr>
+        <w:t>Ejecutivo</w:t>
+      </w:r>
+    </w:p>
+    <w:p>
+      <w:r>
+        <w:t>Ejecuta las leyes. Sistema presidencialista, unipersonal</w:t>
+      </w:r>
+      <w:r>
+        <w:t>. El vicepresidente cubre al presidente en caso de ausencia y preside la cámara de senadores.</w:t>
+      </w:r>
+    </w:p>
+    <w:p>
+      <w:r>
+        <w:t>El presidente tiene que ser argentino o hijo de argentinos, tener 30 años, tener 6 años de ciudadanía en ejercicio</w:t>
+      </w:r>
+      <w:r>
+        <w:t>.</w:t>
+      </w:r>
+    </w:p>
+    <w:p>
+      <w:r>
+        <w:t>Se elije por voto directo.</w:t>
+      </w:r>
+    </w:p>
+    <w:p>
+      <w:r>
+        <w:t>Sistema de doble vuelta, por ballotage</w:t>
+      </w:r>
+      <w:r>
+        <w:t>.</w:t>
+      </w:r>
+    </w:p>
+    <w:p>
+      <w:r>
+        <w:lastRenderedPageBreak/>
+        <w:t>Atribuciones y funciones: jefe de estado (representante de la persona jurídica), jefe de gobierno (quien conduce al estado nacional</w:t>
+      </w:r>
+      <w:r>
+        <w:t>, conducción política</w:t>
+      </w:r>
+      <w:r>
+        <w:t>)</w:t>
+      </w:r>
+      <w:r>
+        <w:t>, jefe de la administración, jefe de las fuerzas armadas.</w:t>
+      </w:r>
+    </w:p>
+    <w:p>
+      <w:pPr>
+        <w:rPr>
+          <w:b/>
+        </w:rPr>
+      </w:pPr>
+      <w:r>
+        <w:rPr>
+          <w:b/>
+        </w:rPr>
+        <w:t>Legislativo</w:t>
+      </w:r>
+    </w:p>
+    <w:p>
+      <w:r>
+        <w:t>Lo conforma el congreso nacional. Es bicameral, es colegiado y complejo (para la formación de la ley necesito la aprobación en ambas cámaras).</w:t>
+      </w:r>
+    </w:p>
+    <w:p>
+      <w:r>
+        <w:t xml:space="preserve">Cámara de diputados representa los intereses del pueblo, la cantidad depende del tamaño de las provincias, su mandato dura 4 años, se renuevan cada 2 años. Se pueden reelegir indefinidamente. </w:t>
+      </w:r>
+      <w:r>
+        <w:t>Requisitos: m</w:t>
+      </w:r>
+      <w:r>
+        <w:t>ayores a 25 años a nivel nacional</w:t>
+      </w:r>
+      <w:r>
+        <w:t>, s</w:t>
+      </w:r>
+      <w:r>
+        <w:t>er argentino o naturalizado</w:t>
+      </w:r>
+      <w:r>
+        <w:t>, 4 años de ciudadanía en ejercicio, ser nativo de la provincia en que se postula o tener 2 años de residencia inmediata.</w:t>
+      </w:r>
+    </w:p>
+    <w:p>
+      <w:r>
+        <w:t>Cámara de senadores representa los intereses de</w:t>
+      </w:r>
+      <w:r>
+        <w:t xml:space="preserve"> la provincia. 72 senadores, 3 por cada provincia, y por CABA (2 por la primera mayoría y 1 por la primera minoría). Cargo de 6 años, sin límite de reelección. Cada 2 años se renueva 1/3. Requisitos: 30 años, ser argentino nativo o naturalizado, 6 años de ciudadanía en ejercicio, ser nativo de la provincia que se postula o tener 2 años de residencia inmediata en la provincia.</w:t>
+      </w:r>
+      <w:r>
+        <w:t xml:space="preserve">  El vicepresidente preside la cámara, en caso de empate, su voto desempata.</w:t>
+      </w:r>
+    </w:p>
+    <w:p>
+      <w:pPr>
+        <w:rPr>
+          <w:b/>
+        </w:rPr>
+      </w:pPr>
+      <w:r>
+        <w:rPr>
+          <w:b/>
+        </w:rPr>
+        <w:t>Judicial</w:t>
+      </w:r>
+    </w:p>
+    <w:p>
+      <w:r>
+        <w:t>Frente a un conflicto, resuelve con las fuentes del derecho. Es independiente a los otros poderes. Los jueces son imparciales. En la reforma del 94’ se creó el consejo de la magistratura, que se ocupa de seleccionar los jueces a través de concursos, los jueces de la corte son propuestos por el ejecutivo. El jurado de enjuiciamiento, es el que juzga a los jueces inferiores (si corresponde la remoción).</w:t>
+      </w:r>
+    </w:p>
+    <w:p>
+      <w:pPr>
+        <w:rPr>
+          <w:sz w:val="32"/>
+          <w:szCs w:val="32"/>
+        </w:rPr>
+      </w:pPr>
     </w:p>
     <w:sectPr>
       <w:pgSz w:w="12240" w:h="15840"/>

</xml_diff>